<commit_message>
finished IGRP first draft
</commit_message>
<xml_diff>
--- a/0228 -Epilepsy Children Education/SAIL_IGRPForm.docx
+++ b/0228 -Epilepsy Children Education/SAIL_IGRPForm.docx
@@ -19,7 +19,7 @@
           <w:noProof/>
         </w:rPr>
         <w:drawing>
-          <wp:inline distT="0" distB="0" distL="0" distR="0">
+          <wp:inline distT="0" distB="0" distL="0" distR="0" wp14:anchorId="54CB96A5" wp14:editId="215F1095">
             <wp:extent cx="2190750" cy="1447800"/>
             <wp:effectExtent l="0" t="0" r="0" b="0"/>
             <wp:docPr id="1" name="Picture 1"/>
@@ -1651,13 +1651,7 @@
         <w:rPr>
           <w:color w:val="000000" w:themeColor="text1"/>
         </w:rPr>
-        <w:t xml:space="preserve">using the </w:t>
-      </w:r>
-      <w:r>
-        <w:rPr>
-          <w:color w:val="000000" w:themeColor="text1"/>
-        </w:rPr>
-        <w:t>Department for Children Education,</w:t>
+        <w:t>using the Department for Children Education,</w:t>
       </w:r>
       <w:r>
         <w:rPr>
@@ -1767,224 +1761,16 @@
         <w:rPr>
           <w:color w:val="000000" w:themeColor="text1"/>
         </w:rPr>
-        <w:t>sex, school year, social deprivation, birth weight and gestational age)</w:t>
-      </w:r>
-      <w:r>
-        <w:rPr>
-          <w:color w:val="000000" w:themeColor="text1"/>
-        </w:rPr>
-        <w:t>.</w:t>
-      </w:r>
-      <w:r>
-        <w:rPr>
-          <w:color w:val="000000" w:themeColor="text1"/>
-        </w:rPr>
-        <w:t xml:space="preserve"> The steps taken to conduct this study are:</w:t>
-      </w:r>
-    </w:p>
-    <w:p>
-      <w:pPr>
-        <w:pStyle w:val="BodyText2"/>
-        <w:jc w:val="left"/>
-        <w:rPr>
-          <w:color w:val="000000" w:themeColor="text1"/>
-        </w:rPr>
-      </w:pPr>
-    </w:p>
-    <w:p>
-      <w:pPr>
-        <w:pStyle w:val="BodyText2"/>
-        <w:numPr>
-          <w:ilvl w:val="0"/>
-          <w:numId w:val="3"/>
-        </w:numPr>
-        <w:jc w:val="left"/>
-        <w:rPr>
-          <w:color w:val="000000" w:themeColor="text1"/>
-        </w:rPr>
-      </w:pPr>
-      <w:r>
-        <w:rPr>
-          <w:color w:val="000000" w:themeColor="text1"/>
-        </w:rPr>
-        <w:t xml:space="preserve">Obtain Key Stage 1-4 data between 2003 and 2016 for all-Wales using the </w:t>
-      </w:r>
-      <w:r>
-        <w:rPr>
-          <w:color w:val="000000" w:themeColor="text1"/>
-        </w:rPr>
-        <w:t>Department for Children Education,</w:t>
-      </w:r>
-      <w:r>
-        <w:rPr>
-          <w:color w:val="000000" w:themeColor="text1"/>
-          <w:spacing w:val="-23"/>
-        </w:rPr>
-        <w:t xml:space="preserve"> </w:t>
-      </w:r>
-      <w:r>
-        <w:rPr>
-          <w:color w:val="000000" w:themeColor="text1"/>
-        </w:rPr>
-        <w:t>Lifelong</w:t>
-      </w:r>
-      <w:r>
-        <w:rPr>
-          <w:color w:val="000000" w:themeColor="text1"/>
-          <w:spacing w:val="-22"/>
-        </w:rPr>
-        <w:t xml:space="preserve"> </w:t>
-      </w:r>
-      <w:r>
-        <w:rPr>
-          <w:color w:val="000000" w:themeColor="text1"/>
-        </w:rPr>
-        <w:t>Learning</w:t>
-      </w:r>
-      <w:r>
-        <w:rPr>
-          <w:color w:val="000000" w:themeColor="text1"/>
-          <w:spacing w:val="-23"/>
-        </w:rPr>
-        <w:t xml:space="preserve"> </w:t>
-      </w:r>
-      <w:r>
-        <w:rPr>
-          <w:color w:val="000000" w:themeColor="text1"/>
-        </w:rPr>
-        <w:t>and</w:t>
-      </w:r>
-      <w:r>
-        <w:rPr>
-          <w:color w:val="000000" w:themeColor="text1"/>
-          <w:spacing w:val="-22"/>
-        </w:rPr>
-        <w:t xml:space="preserve"> </w:t>
-      </w:r>
-      <w:r>
-        <w:rPr>
-          <w:color w:val="000000" w:themeColor="text1"/>
-        </w:rPr>
-        <w:t>Skills</w:t>
-      </w:r>
-      <w:ins w:id="3" w:author="Lacey A.S." w:date="2019-02-11T21:20:00Z">
-        <w:r>
-          <w:rPr>
-            <w:color w:val="000000" w:themeColor="text1"/>
-          </w:rPr>
-          <w:t xml:space="preserve"> dataset</w:t>
-        </w:r>
-      </w:ins>
-      <w:r>
-        <w:rPr>
-          <w:color w:val="000000" w:themeColor="text1"/>
-        </w:rPr>
-        <w:t xml:space="preserve"> (SAIL schema EDUCV)</w:t>
-      </w:r>
-      <w:r>
-        <w:rPr>
-          <w:color w:val="000000" w:themeColor="text1"/>
-        </w:rPr>
-        <w:t>.</w:t>
-      </w:r>
-    </w:p>
-    <w:p>
-      <w:pPr>
-        <w:pStyle w:val="BodyText2"/>
-        <w:numPr>
-          <w:ilvl w:val="0"/>
-          <w:numId w:val="3"/>
-        </w:numPr>
-        <w:jc w:val="left"/>
-        <w:rPr>
-          <w:color w:val="000000" w:themeColor="text1"/>
-        </w:rPr>
-      </w:pPr>
-      <w:r>
-        <w:rPr>
-          <w:color w:val="000000" w:themeColor="text1"/>
-        </w:rPr>
-        <w:t xml:space="preserve">Identify which children have been diagnosed with epilepsy from GP records (SAIL schema WLGPV) before their year of study in each Key Stage. This will be done by using an existing algorithm developed and validated on SAIL data </w:t>
-      </w:r>
-      <w:hyperlink r:id="rId11" w:tgtFrame="pmc_ext" w:history="1">
-        <w:r>
-          <w:rPr>
-            <w:rStyle w:val="Hyperlink"/>
-            <w:color w:val="642A8F"/>
-            <w:shd w:val="clear" w:color="auto" w:fill="FFFFFF"/>
-          </w:rPr>
-          <w:t>10.1016/j.seizure.2017.10.008</w:t>
-        </w:r>
-      </w:hyperlink>
-    </w:p>
-    <w:p>
-      <w:pPr>
-        <w:pStyle w:val="BodyText2"/>
-        <w:numPr>
-          <w:ilvl w:val="0"/>
-          <w:numId w:val="3"/>
-        </w:numPr>
-        <w:jc w:val="left"/>
-        <w:rPr>
-          <w:color w:val="000000" w:themeColor="text1"/>
-        </w:rPr>
-      </w:pPr>
-      <w:r>
-        <w:rPr>
-          <w:color w:val="000000" w:themeColor="text1"/>
-        </w:rPr>
-        <w:t xml:space="preserve">For each child with epilepsy, and for each Key Stage, define a matched control cohort where control variables would aim to include </w:t>
-      </w:r>
-      <w:r>
-        <w:rPr>
-          <w:color w:val="000000" w:themeColor="text1"/>
-        </w:rPr>
-        <w:t>sex, school year, social deprivation, birth weight and gestational age</w:t>
-      </w:r>
-      <w:r>
-        <w:rPr>
-          <w:color w:val="000000" w:themeColor="text1"/>
-        </w:rPr>
-        <w:t>, ideally with a minimum of a 1:3 match.</w:t>
-      </w:r>
-    </w:p>
-    <w:p>
-      <w:pPr>
-        <w:pStyle w:val="BodyText2"/>
-        <w:numPr>
-          <w:ilvl w:val="0"/>
-          <w:numId w:val="3"/>
-        </w:numPr>
-        <w:jc w:val="left"/>
-        <w:rPr>
-          <w:color w:val="000000" w:themeColor="text1"/>
-        </w:rPr>
-      </w:pPr>
-      <w:r>
-        <w:rPr>
-          <w:color w:val="000000" w:themeColor="text1"/>
-        </w:rPr>
-        <w:t>Stratify the epilepsy cohort by what anti-epileptic drug prescriptions they are taking</w:t>
-      </w:r>
-    </w:p>
-    <w:p>
-      <w:pPr>
-        <w:pStyle w:val="BodyText2"/>
-        <w:numPr>
-          <w:ilvl w:val="0"/>
-          <w:numId w:val="3"/>
-        </w:numPr>
-        <w:jc w:val="left"/>
-        <w:rPr>
-          <w:color w:val="000000" w:themeColor="text1"/>
-        </w:rPr>
-      </w:pPr>
-      <w:r>
-        <w:rPr>
-          <w:color w:val="000000" w:themeColor="text1"/>
-        </w:rPr>
-        <w:t>Compare attainment between the epilepsy cohort (and subgroups) to the matched control using the Core Subject Indicator (CSI), maths, science and language (English or Welsh), where each child is classed as either achieving a pass (Level 2 or above) or not. A proportions test such as chi-square or logistic regression will be used to indicate statistical significance of the comparisons.</w:t>
-      </w:r>
+        <w:t xml:space="preserve">sex, school year, social deprivation, birth weight and gestational </w:t>
+      </w:r>
+      <w:r>
+        <w:rPr>
+          <w:color w:val="000000" w:themeColor="text1"/>
+        </w:rPr>
+        <w:t>age. Children with epilepsy are prescribed different anti-epileptic drug prescriptions and these would form the basis of multiple sub-groups to analyse. This is an important piece of work because children with chronic conditions such as epilepsy often face additional challenges in school and determining gap (if any) between their peers in Welsh schools can help signify the level of additional need they require.</w:t>
+      </w:r>
+      <w:bookmarkStart w:id="3" w:name="_GoBack"/>
+      <w:bookmarkEnd w:id="3"/>
     </w:p>
     <w:p>
       <w:pPr>
@@ -3320,7 +3106,6 @@
           <w:b/>
           <w:color w:val="auto"/>
         </w:rPr>
-        <w:lastRenderedPageBreak/>
         <w:t>6. Provide an outline of the public engagement strategy for the study, or a brief explanation why there is not public engagement:</w:t>
       </w:r>
     </w:p>
@@ -5377,6 +5162,7 @@
         </w:rPr>
       </w:pPr>
       <w:r>
+        <w:lastRenderedPageBreak/>
         <w:br w:type="page"/>
       </w:r>
     </w:p>
@@ -6453,34 +6239,6 @@
           <w:color w:val="auto"/>
         </w:rPr>
       </w:pPr>
-      <w:r>
-        <w:rPr>
-          <w:rFonts w:ascii="Calibri" w:hAnsi="Calibri"/>
-          <w:color w:val="auto"/>
-        </w:rPr>
-        <w:t xml:space="preserve">We will establish </w:t>
-      </w:r>
-      <w:r>
-        <w:rPr>
-          <w:rFonts w:ascii="Calibri" w:hAnsi="Calibri"/>
-          <w:color w:val="auto"/>
-        </w:rPr>
-        <w:t>three</w:t>
-      </w:r>
-      <w:r>
-        <w:rPr>
-          <w:rFonts w:ascii="Calibri" w:hAnsi="Calibri"/>
-          <w:color w:val="auto"/>
-        </w:rPr>
-        <w:t xml:space="preserve"> separate datasets containing MPS stress testing and imaging data that will be linked to the SAIL databank to evaluate the ability of MPS diagnose coronary artery disease and predict</w:t>
-      </w:r>
-      <w:r>
-        <w:rPr>
-          <w:rFonts w:ascii="Calibri" w:hAnsi="Calibri"/>
-          <w:color w:val="auto"/>
-        </w:rPr>
-        <w:t>:</w:t>
-      </w:r>
     </w:p>
     <w:p>
       <w:pPr>
@@ -6496,6 +6254,13 @@
           <w:color w:val="auto"/>
         </w:rPr>
       </w:pPr>
+      <w:r>
+        <w:rPr>
+          <w:rFonts w:ascii="Calibri" w:hAnsi="Calibri"/>
+          <w:color w:val="auto"/>
+        </w:rPr>
+        <w:t>The analysis plan is as follows:</w:t>
+      </w:r>
     </w:p>
     <w:p>
       <w:pPr>
@@ -6511,27 +6276,194 @@
           <w:color w:val="auto"/>
         </w:rPr>
       </w:pPr>
-      <w:r>
-        <w:rPr>
-          <w:rFonts w:ascii="Calibri" w:hAnsi="Calibri"/>
-          <w:color w:val="auto"/>
-        </w:rPr>
-        <w:t>•</w:t>
-      </w:r>
-      <w:r>
-        <w:rPr>
-          <w:rFonts w:ascii="Calibri" w:hAnsi="Calibri"/>
-          <w:color w:val="auto"/>
-        </w:rPr>
-        <w:tab/>
-        <w:t>Major clinical outcomes (All cause and cardiac mortality, myocardial infarction, coronary revascularisation and other major cardiovascular events)</w:t>
-      </w:r>
-      <w:r>
-        <w:rPr>
-          <w:rFonts w:ascii="Calibri" w:hAnsi="Calibri"/>
-          <w:color w:val="auto"/>
-        </w:rPr>
-        <w:t>.</w:t>
+    </w:p>
+    <w:p>
+      <w:pPr>
+        <w:pStyle w:val="BodyText2"/>
+        <w:numPr>
+          <w:ilvl w:val="0"/>
+          <w:numId w:val="3"/>
+        </w:numPr>
+        <w:jc w:val="left"/>
+        <w:rPr>
+          <w:color w:val="000000" w:themeColor="text1"/>
+        </w:rPr>
+      </w:pPr>
+      <w:r>
+        <w:rPr>
+          <w:color w:val="000000" w:themeColor="text1"/>
+        </w:rPr>
+        <w:t xml:space="preserve">Obtain Key Stage 1-4 data between 2003 and 2016 for all-Wales using the </w:t>
+      </w:r>
+      <w:r>
+        <w:rPr>
+          <w:color w:val="000000" w:themeColor="text1"/>
+        </w:rPr>
+        <w:t>Department for Children Education,</w:t>
+      </w:r>
+      <w:r>
+        <w:rPr>
+          <w:color w:val="000000" w:themeColor="text1"/>
+          <w:spacing w:val="-23"/>
+        </w:rPr>
+        <w:t xml:space="preserve"> </w:t>
+      </w:r>
+      <w:r>
+        <w:rPr>
+          <w:color w:val="000000" w:themeColor="text1"/>
+        </w:rPr>
+        <w:t>Lifelong</w:t>
+      </w:r>
+      <w:r>
+        <w:rPr>
+          <w:color w:val="000000" w:themeColor="text1"/>
+          <w:spacing w:val="-22"/>
+        </w:rPr>
+        <w:t xml:space="preserve"> </w:t>
+      </w:r>
+      <w:r>
+        <w:rPr>
+          <w:color w:val="000000" w:themeColor="text1"/>
+        </w:rPr>
+        <w:t>Learning</w:t>
+      </w:r>
+      <w:r>
+        <w:rPr>
+          <w:color w:val="000000" w:themeColor="text1"/>
+          <w:spacing w:val="-23"/>
+        </w:rPr>
+        <w:t xml:space="preserve"> </w:t>
+      </w:r>
+      <w:r>
+        <w:rPr>
+          <w:color w:val="000000" w:themeColor="text1"/>
+        </w:rPr>
+        <w:t>and</w:t>
+      </w:r>
+      <w:r>
+        <w:rPr>
+          <w:color w:val="000000" w:themeColor="text1"/>
+          <w:spacing w:val="-22"/>
+        </w:rPr>
+        <w:t xml:space="preserve"> </w:t>
+      </w:r>
+      <w:r>
+        <w:rPr>
+          <w:color w:val="000000" w:themeColor="text1"/>
+        </w:rPr>
+        <w:t>Skills</w:t>
+      </w:r>
+      <w:ins w:id="4" w:author="Lacey A.S." w:date="2019-02-11T21:20:00Z">
+        <w:r>
+          <w:rPr>
+            <w:color w:val="000000" w:themeColor="text1"/>
+          </w:rPr>
+          <w:t xml:space="preserve"> dataset</w:t>
+        </w:r>
+      </w:ins>
+      <w:r>
+        <w:rPr>
+          <w:color w:val="000000" w:themeColor="text1"/>
+        </w:rPr>
+        <w:t xml:space="preserve"> (SAIL schema EDUCV).</w:t>
+      </w:r>
+    </w:p>
+    <w:p>
+      <w:pPr>
+        <w:pStyle w:val="BodyText2"/>
+        <w:numPr>
+          <w:ilvl w:val="0"/>
+          <w:numId w:val="3"/>
+        </w:numPr>
+        <w:jc w:val="left"/>
+        <w:rPr>
+          <w:color w:val="000000" w:themeColor="text1"/>
+        </w:rPr>
+      </w:pPr>
+      <w:r>
+        <w:rPr>
+          <w:color w:val="000000" w:themeColor="text1"/>
+        </w:rPr>
+        <w:t xml:space="preserve">Identify which children have been diagnosed with epilepsy from GP records (SAIL schema WLGPV) before their year of study in each Key Stage. This will be done by using an existing algorithm developed and validated on SAIL data </w:t>
+      </w:r>
+      <w:hyperlink r:id="rId11" w:tgtFrame="pmc_ext" w:history="1">
+        <w:r>
+          <w:rPr>
+            <w:rStyle w:val="Hyperlink"/>
+            <w:color w:val="642A8F"/>
+            <w:shd w:val="clear" w:color="auto" w:fill="FFFFFF"/>
+          </w:rPr>
+          <w:t>10.1016/j.seizure.2017.10.008</w:t>
+        </w:r>
+      </w:hyperlink>
+    </w:p>
+    <w:p>
+      <w:pPr>
+        <w:pStyle w:val="BodyText2"/>
+        <w:numPr>
+          <w:ilvl w:val="0"/>
+          <w:numId w:val="3"/>
+        </w:numPr>
+        <w:jc w:val="left"/>
+        <w:rPr>
+          <w:color w:val="000000" w:themeColor="text1"/>
+        </w:rPr>
+      </w:pPr>
+      <w:r>
+        <w:rPr>
+          <w:color w:val="000000" w:themeColor="text1"/>
+        </w:rPr>
+        <w:t xml:space="preserve">For each child with epilepsy, and for each Key Stage, define a matched control cohort where control variables would aim to include </w:t>
+      </w:r>
+      <w:r>
+        <w:rPr>
+          <w:color w:val="000000" w:themeColor="text1"/>
+        </w:rPr>
+        <w:t>sex, school year, social deprivation, birth weight and gestational age</w:t>
+      </w:r>
+      <w:r>
+        <w:rPr>
+          <w:color w:val="000000" w:themeColor="text1"/>
+        </w:rPr>
+        <w:t>, ideally with a minimum of a 1:3 match.</w:t>
+      </w:r>
+    </w:p>
+    <w:p>
+      <w:pPr>
+        <w:pStyle w:val="BodyText2"/>
+        <w:numPr>
+          <w:ilvl w:val="0"/>
+          <w:numId w:val="3"/>
+        </w:numPr>
+        <w:jc w:val="left"/>
+        <w:rPr>
+          <w:color w:val="000000" w:themeColor="text1"/>
+        </w:rPr>
+      </w:pPr>
+      <w:r>
+        <w:rPr>
+          <w:color w:val="000000" w:themeColor="text1"/>
+        </w:rPr>
+        <w:t>Stratify the epilepsy cohort by what anti-epileptic drug prescriptions they are taking</w:t>
+      </w:r>
+    </w:p>
+    <w:p>
+      <w:pPr>
+        <w:pStyle w:val="BodyText2"/>
+        <w:numPr>
+          <w:ilvl w:val="0"/>
+          <w:numId w:val="3"/>
+        </w:numPr>
+        <w:jc w:val="left"/>
+        <w:rPr>
+          <w:color w:val="000000" w:themeColor="text1"/>
+        </w:rPr>
+      </w:pPr>
+      <w:r>
+        <w:rPr>
+          <w:color w:val="000000" w:themeColor="text1"/>
+        </w:rPr>
+        <w:t>Compare attainment between the epilepsy cohort (and subgroups) to the matched control using the Core Subject Indicator (CSI), maths, science and language (English or Welsh), where each child is classed as either achieving a pass (Level 2 or above) or not. A proportions test such as chi-square or logistic regression will be used to indicate statistical significance of the comparisons.</w:t>
       </w:r>
     </w:p>
     <w:p>
@@ -6553,22 +6485,7 @@
           <w:rFonts w:ascii="Calibri" w:hAnsi="Calibri"/>
           <w:color w:val="auto"/>
         </w:rPr>
-        <w:t>•</w:t>
-      </w:r>
-      <w:r>
-        <w:rPr>
-          <w:rFonts w:ascii="Calibri" w:hAnsi="Calibri"/>
-          <w:color w:val="auto"/>
-        </w:rPr>
-        <w:tab/>
-        <w:t>Healthcare resource utilization (Hospital admissions, A+E visits, clinical (cardiac) procedures, clinic visits, medication use)</w:t>
-      </w:r>
-      <w:r>
-        <w:rPr>
-          <w:rFonts w:ascii="Calibri" w:hAnsi="Calibri"/>
-          <w:color w:val="auto"/>
-        </w:rPr>
-        <w:t>.</w:t>
+        <w:t>The expected outcomes would test the hypothesis that children with epilepsy do worse than their peers in school, with certain sub-groups with different drug prescriptions also potentially doing worse.</w:t>
       </w:r>
     </w:p>
     <w:p>
@@ -6597,345 +6514,6 @@
         </w:pBdr>
         <w:rPr>
           <w:rFonts w:ascii="Calibri" w:hAnsi="Calibri"/>
-          <w:color w:val="auto"/>
-        </w:rPr>
-      </w:pPr>
-      <w:r>
-        <w:rPr>
-          <w:rFonts w:ascii="Calibri" w:hAnsi="Calibri"/>
-          <w:color w:val="auto"/>
-        </w:rPr>
-        <w:t>We will use multivariable regression analyses to determine the risk of major outcomes as composite event rate and individual major adverse outcomes according to</w:t>
-      </w:r>
-      <w:r>
-        <w:rPr>
-          <w:rFonts w:ascii="Calibri" w:hAnsi="Calibri"/>
-          <w:color w:val="auto"/>
-        </w:rPr>
-        <w:t>:</w:t>
-      </w:r>
-    </w:p>
-    <w:p>
-      <w:pPr>
-        <w:pStyle w:val="BodyText2"/>
-        <w:pBdr>
-          <w:top w:val="single" w:sz="4" w:space="1" w:color="auto"/>
-          <w:left w:val="single" w:sz="4" w:space="4" w:color="auto"/>
-          <w:bottom w:val="single" w:sz="4" w:space="1" w:color="auto"/>
-          <w:right w:val="single" w:sz="4" w:space="4" w:color="auto"/>
-        </w:pBdr>
-        <w:rPr>
-          <w:rFonts w:ascii="Calibri" w:hAnsi="Calibri"/>
-          <w:color w:val="auto"/>
-        </w:rPr>
-      </w:pPr>
-      <w:r>
-        <w:rPr>
-          <w:rFonts w:ascii="Calibri" w:hAnsi="Calibri"/>
-          <w:color w:val="auto"/>
-        </w:rPr>
-        <w:t>•</w:t>
-      </w:r>
-      <w:r>
-        <w:rPr>
-          <w:rFonts w:ascii="Calibri" w:hAnsi="Calibri"/>
-          <w:color w:val="auto"/>
-        </w:rPr>
-        <w:tab/>
-        <w:t>Presence and extent of ischaemia</w:t>
-      </w:r>
-      <w:r>
-        <w:rPr>
-          <w:rFonts w:ascii="Calibri" w:hAnsi="Calibri"/>
-          <w:color w:val="auto"/>
-        </w:rPr>
-        <w:t>.</w:t>
-      </w:r>
-    </w:p>
-    <w:p>
-      <w:pPr>
-        <w:pStyle w:val="BodyText2"/>
-        <w:pBdr>
-          <w:top w:val="single" w:sz="4" w:space="1" w:color="auto"/>
-          <w:left w:val="single" w:sz="4" w:space="4" w:color="auto"/>
-          <w:bottom w:val="single" w:sz="4" w:space="1" w:color="auto"/>
-          <w:right w:val="single" w:sz="4" w:space="4" w:color="auto"/>
-        </w:pBdr>
-        <w:rPr>
-          <w:rFonts w:ascii="Calibri" w:hAnsi="Calibri"/>
-          <w:color w:val="auto"/>
-        </w:rPr>
-      </w:pPr>
-      <w:r>
-        <w:rPr>
-          <w:rFonts w:ascii="Calibri" w:hAnsi="Calibri"/>
-          <w:color w:val="auto"/>
-        </w:rPr>
-        <w:t>•</w:t>
-      </w:r>
-      <w:r>
-        <w:rPr>
-          <w:rFonts w:ascii="Calibri" w:hAnsi="Calibri"/>
-          <w:color w:val="auto"/>
-        </w:rPr>
-        <w:tab/>
-        <w:t xml:space="preserve">Left ventricular ejection fraction and resting/inducible regional wall </w:t>
-      </w:r>
-      <w:r>
-        <w:rPr>
-          <w:rFonts w:ascii="Calibri" w:hAnsi="Calibri"/>
-          <w:color w:val="auto"/>
-        </w:rPr>
-        <w:tab/>
-        <w:t>motion abnormalities</w:t>
-      </w:r>
-      <w:r>
-        <w:rPr>
-          <w:rFonts w:ascii="Calibri" w:hAnsi="Calibri"/>
-          <w:color w:val="auto"/>
-        </w:rPr>
-        <w:t>.</w:t>
-      </w:r>
-    </w:p>
-    <w:p>
-      <w:pPr>
-        <w:pStyle w:val="BodyText2"/>
-        <w:pBdr>
-          <w:top w:val="single" w:sz="4" w:space="1" w:color="auto"/>
-          <w:left w:val="single" w:sz="4" w:space="4" w:color="auto"/>
-          <w:bottom w:val="single" w:sz="4" w:space="1" w:color="auto"/>
-          <w:right w:val="single" w:sz="4" w:space="4" w:color="auto"/>
-        </w:pBdr>
-        <w:rPr>
-          <w:rFonts w:ascii="Calibri" w:hAnsi="Calibri"/>
-          <w:color w:val="auto"/>
-        </w:rPr>
-      </w:pPr>
-      <w:r>
-        <w:rPr>
-          <w:rFonts w:ascii="Calibri" w:hAnsi="Calibri"/>
-          <w:color w:val="auto"/>
-        </w:rPr>
-        <w:t>•</w:t>
-      </w:r>
-      <w:r>
-        <w:rPr>
-          <w:rFonts w:ascii="Calibri" w:hAnsi="Calibri"/>
-          <w:color w:val="auto"/>
-        </w:rPr>
-        <w:tab/>
-        <w:t>Major CVD risk factors</w:t>
-      </w:r>
-      <w:r>
-        <w:rPr>
-          <w:rFonts w:ascii="Calibri" w:hAnsi="Calibri"/>
-          <w:color w:val="auto"/>
-        </w:rPr>
-        <w:t>.</w:t>
-      </w:r>
-    </w:p>
-    <w:p>
-      <w:pPr>
-        <w:pStyle w:val="BodyText2"/>
-        <w:pBdr>
-          <w:top w:val="single" w:sz="4" w:space="1" w:color="auto"/>
-          <w:left w:val="single" w:sz="4" w:space="4" w:color="auto"/>
-          <w:bottom w:val="single" w:sz="4" w:space="1" w:color="auto"/>
-          <w:right w:val="single" w:sz="4" w:space="4" w:color="auto"/>
-        </w:pBdr>
-        <w:rPr>
-          <w:rFonts w:ascii="Calibri" w:hAnsi="Calibri"/>
-          <w:color w:val="auto"/>
-        </w:rPr>
-      </w:pPr>
-      <w:r>
-        <w:rPr>
-          <w:rFonts w:ascii="Calibri" w:hAnsi="Calibri"/>
-          <w:color w:val="auto"/>
-        </w:rPr>
-        <w:t>•</w:t>
-      </w:r>
-      <w:r>
-        <w:rPr>
-          <w:rFonts w:ascii="Calibri" w:hAnsi="Calibri"/>
-          <w:color w:val="auto"/>
-        </w:rPr>
-        <w:tab/>
-        <w:t>Other major co-morbidity and deprivation indices</w:t>
-      </w:r>
-      <w:r>
-        <w:rPr>
-          <w:rFonts w:ascii="Calibri" w:hAnsi="Calibri"/>
-          <w:color w:val="auto"/>
-        </w:rPr>
-        <w:t>.</w:t>
-      </w:r>
-    </w:p>
-    <w:p>
-      <w:pPr>
-        <w:pStyle w:val="BodyText2"/>
-        <w:pBdr>
-          <w:top w:val="single" w:sz="4" w:space="1" w:color="auto"/>
-          <w:left w:val="single" w:sz="4" w:space="4" w:color="auto"/>
-          <w:bottom w:val="single" w:sz="4" w:space="1" w:color="auto"/>
-          <w:right w:val="single" w:sz="4" w:space="4" w:color="auto"/>
-        </w:pBdr>
-        <w:rPr>
-          <w:rFonts w:ascii="Calibri" w:hAnsi="Calibri"/>
-          <w:color w:val="auto"/>
-        </w:rPr>
-      </w:pPr>
-      <w:r>
-        <w:rPr>
-          <w:rFonts w:ascii="Calibri" w:hAnsi="Calibri"/>
-          <w:color w:val="auto"/>
-        </w:rPr>
-        <w:t>•</w:t>
-      </w:r>
-      <w:r>
-        <w:rPr>
-          <w:rFonts w:ascii="Calibri" w:hAnsi="Calibri"/>
-          <w:color w:val="auto"/>
-        </w:rPr>
-        <w:tab/>
-        <w:t>Medication use</w:t>
-      </w:r>
-      <w:r>
-        <w:rPr>
-          <w:rFonts w:ascii="Calibri" w:hAnsi="Calibri"/>
-          <w:color w:val="auto"/>
-        </w:rPr>
-        <w:t>.</w:t>
-      </w:r>
-    </w:p>
-    <w:p>
-      <w:pPr>
-        <w:pStyle w:val="BodyText2"/>
-        <w:pBdr>
-          <w:top w:val="single" w:sz="4" w:space="1" w:color="auto"/>
-          <w:left w:val="single" w:sz="4" w:space="4" w:color="auto"/>
-          <w:bottom w:val="single" w:sz="4" w:space="1" w:color="auto"/>
-          <w:right w:val="single" w:sz="4" w:space="4" w:color="auto"/>
-        </w:pBdr>
-        <w:rPr>
-          <w:rFonts w:ascii="Calibri" w:hAnsi="Calibri"/>
-          <w:color w:val="auto"/>
-        </w:rPr>
-      </w:pPr>
-    </w:p>
-    <w:p>
-      <w:pPr>
-        <w:pStyle w:val="BodyText2"/>
-        <w:pBdr>
-          <w:top w:val="single" w:sz="4" w:space="1" w:color="auto"/>
-          <w:left w:val="single" w:sz="4" w:space="4" w:color="auto"/>
-          <w:bottom w:val="single" w:sz="4" w:space="1" w:color="auto"/>
-          <w:right w:val="single" w:sz="4" w:space="4" w:color="auto"/>
-        </w:pBdr>
-        <w:rPr>
-          <w:rFonts w:ascii="Calibri" w:hAnsi="Calibri"/>
-          <w:color w:val="auto"/>
-        </w:rPr>
-      </w:pPr>
-      <w:r>
-        <w:rPr>
-          <w:rFonts w:ascii="Calibri" w:hAnsi="Calibri"/>
-          <w:color w:val="auto"/>
-        </w:rPr>
-        <w:t>Analyses will be undertaken for each individual approach to MPS quantification and comparisons of diagnostic and prognostic performance of each evaluation strategy will be undertaken.</w:t>
-      </w:r>
-    </w:p>
-    <w:p>
-      <w:pPr>
-        <w:pStyle w:val="BodyText2"/>
-        <w:pBdr>
-          <w:top w:val="single" w:sz="4" w:space="1" w:color="auto"/>
-          <w:left w:val="single" w:sz="4" w:space="4" w:color="auto"/>
-          <w:bottom w:val="single" w:sz="4" w:space="1" w:color="auto"/>
-          <w:right w:val="single" w:sz="4" w:space="4" w:color="auto"/>
-        </w:pBdr>
-        <w:rPr>
-          <w:rFonts w:ascii="Calibri" w:hAnsi="Calibri"/>
-          <w:color w:val="auto"/>
-        </w:rPr>
-      </w:pPr>
-    </w:p>
-    <w:p>
-      <w:pPr>
-        <w:pStyle w:val="BodyText2"/>
-        <w:pBdr>
-          <w:top w:val="single" w:sz="4" w:space="1" w:color="auto"/>
-          <w:left w:val="single" w:sz="4" w:space="4" w:color="auto"/>
-          <w:bottom w:val="single" w:sz="4" w:space="1" w:color="auto"/>
-          <w:right w:val="single" w:sz="4" w:space="4" w:color="auto"/>
-        </w:pBdr>
-        <w:rPr>
-          <w:rFonts w:ascii="Calibri" w:hAnsi="Calibri"/>
-          <w:color w:val="auto"/>
-        </w:rPr>
-      </w:pPr>
-      <w:r>
-        <w:rPr>
-          <w:rFonts w:ascii="Calibri" w:hAnsi="Calibri"/>
-          <w:color w:val="auto"/>
-        </w:rPr>
-        <w:t>Our dataset comprises approximately 8</w:t>
-      </w:r>
-      <w:r>
-        <w:rPr>
-          <w:rFonts w:ascii="Calibri" w:hAnsi="Calibri"/>
-          <w:color w:val="auto"/>
-        </w:rPr>
-        <w:t>,</w:t>
-      </w:r>
-      <w:r>
-        <w:rPr>
-          <w:rFonts w:ascii="Calibri" w:hAnsi="Calibri"/>
-          <w:color w:val="auto"/>
-        </w:rPr>
-        <w:t xml:space="preserve">000 patients dating back to </w:t>
-      </w:r>
-      <w:r>
-        <w:rPr>
-          <w:rFonts w:ascii="Calibri" w:hAnsi="Calibri"/>
-          <w:color w:val="auto"/>
-        </w:rPr>
-        <w:t xml:space="preserve">October </w:t>
-      </w:r>
-      <w:r>
-        <w:rPr>
-          <w:rFonts w:ascii="Calibri" w:hAnsi="Calibri"/>
-          <w:color w:val="auto"/>
-        </w:rPr>
-        <w:t>20</w:t>
-      </w:r>
-      <w:r>
-        <w:rPr>
-          <w:rFonts w:ascii="Calibri" w:hAnsi="Calibri"/>
-          <w:color w:val="auto"/>
-        </w:rPr>
-        <w:t>08</w:t>
-      </w:r>
-      <w:r>
-        <w:rPr>
-          <w:rFonts w:ascii="Calibri" w:hAnsi="Calibri"/>
-          <w:color w:val="auto"/>
-        </w:rPr>
-        <w:t>. Estimating an annual major CV event rate of 1.5 -2% in the population referred for MPS and considerably higher rate of hospital admissions and invasive cardiac procedures, we anticipate sufficient power to satisfactorily address the main questions outlined above.</w:t>
-      </w:r>
-    </w:p>
-    <w:p>
-      <w:pPr>
-        <w:pStyle w:val="BodyText2"/>
-        <w:pBdr>
-          <w:top w:val="single" w:sz="4" w:space="1" w:color="auto"/>
-          <w:left w:val="single" w:sz="4" w:space="4" w:color="auto"/>
-          <w:bottom w:val="single" w:sz="4" w:space="1" w:color="auto"/>
-          <w:right w:val="single" w:sz="4" w:space="4" w:color="auto"/>
-        </w:pBdr>
-        <w:rPr>
-          <w:rFonts w:ascii="Calibri" w:hAnsi="Calibri"/>
-          <w:b/>
           <w:color w:val="auto"/>
         </w:rPr>
       </w:pPr>
@@ -6994,6 +6572,7 @@
           <w:color w:val="auto"/>
         </w:rPr>
         <w:tab/>
+        <w:t xml:space="preserve">[  </w:t>
       </w:r>
       <w:proofErr w:type="gramStart"/>
       <w:r>
@@ -7001,23 +6580,9 @@
           <w:rFonts w:ascii="Trebuchet MS" w:hAnsi="Trebuchet MS"/>
           <w:color w:val="auto"/>
         </w:rPr>
-        <w:t xml:space="preserve">[  </w:t>
-      </w:r>
-      <w:r>
-        <w:rPr>
-          <w:rFonts w:ascii="Trebuchet MS" w:hAnsi="Trebuchet MS"/>
-          <w:color w:val="auto"/>
-        </w:rPr>
-        <w:t>X</w:t>
+        <w:t xml:space="preserve">  ]</w:t>
       </w:r>
       <w:proofErr w:type="gramEnd"/>
-      <w:r>
-        <w:rPr>
-          <w:rFonts w:ascii="Trebuchet MS" w:hAnsi="Trebuchet MS"/>
-          <w:color w:val="auto"/>
-        </w:rPr>
-        <w:t xml:space="preserve">  ]</w:t>
-      </w:r>
       <w:r>
         <w:rPr>
           <w:rFonts w:ascii="Trebuchet MS" w:hAnsi="Trebuchet MS"/>
@@ -7084,20 +6649,6 @@
         </w:rPr>
         <w:tab/>
       </w:r>
-      <w:r>
-        <w:rPr>
-          <w:rFonts w:ascii="Calibri" w:hAnsi="Calibri"/>
-          <w:color w:val="auto"/>
-        </w:rPr>
-        <w:t>Other Cardiac and Radiological Imaging strategies</w:t>
-      </w:r>
-      <w:r>
-        <w:rPr>
-          <w:rFonts w:ascii="Calibri" w:hAnsi="Calibri"/>
-          <w:color w:val="auto"/>
-        </w:rPr>
-        <w:t>.</w:t>
-      </w:r>
     </w:p>
     <w:p>
       <w:pPr>
@@ -7171,16 +6722,7 @@
           <w:rFonts w:ascii="Calibri" w:hAnsi="Calibri"/>
           <w:color w:val="auto"/>
         </w:rPr>
-        <w:t xml:space="preserve"> neurology/epilepsy</w:t>
-      </w:r>
-      <w:bookmarkStart w:id="4" w:name="_GoBack"/>
-      <w:bookmarkEnd w:id="4"/>
-      <w:r>
-        <w:rPr>
-          <w:rFonts w:ascii="Calibri" w:hAnsi="Calibri"/>
-          <w:color w:val="auto"/>
-        </w:rPr>
-        <w:t xml:space="preserve"> journals</w:t>
+        <w:t xml:space="preserve"> neurology/epilepsy journals</w:t>
       </w:r>
       <w:r>
         <w:rPr>
@@ -7296,7 +6838,21 @@
           <w:rFonts w:ascii="Calibri" w:hAnsi="Calibri"/>
           <w:color w:val="auto"/>
         </w:rPr>
-        <w:t>make use of data from the NHS which will be in identifiable form, but we will follow data safe handling and use procedures as well as ensure all data follows standar</w:t>
+        <w:t>make</w:t>
+      </w:r>
+      <w:r>
+        <w:rPr>
+          <w:rFonts w:ascii="Calibri" w:hAnsi="Calibri"/>
+          <w:color w:val="auto"/>
+        </w:rPr>
+        <w:t>s</w:t>
+      </w:r>
+      <w:r>
+        <w:rPr>
+          <w:rFonts w:ascii="Calibri" w:hAnsi="Calibri"/>
+          <w:color w:val="auto"/>
+        </w:rPr>
+        <w:t xml:space="preserve"> use of data from the NHS which will be in identifiable form, but we will follow data safe handling and use procedures as well as ensure all data follows standar</w:t>
       </w:r>
       <w:r>
         <w:rPr>
@@ -7310,56 +6866,7 @@
           <w:rFonts w:ascii="Calibri" w:hAnsi="Calibri"/>
           <w:color w:val="auto"/>
         </w:rPr>
-        <w:t xml:space="preserve">ised anonymization and privacy protecting processes to ensure the data coming into SAIL is protected. To this end the data held in the NHS will mitigate issues by some of the following measures: </w:t>
-      </w:r>
-      <w:r>
-        <w:rPr>
-          <w:rFonts w:ascii="Calibri" w:hAnsi="Calibri"/>
-          <w:color w:val="auto"/>
-        </w:rPr>
-        <w:t xml:space="preserve"> </w:t>
-      </w:r>
-      <w:r>
-        <w:rPr>
-          <w:rFonts w:ascii="Calibri" w:hAnsi="Calibri"/>
-          <w:color w:val="auto"/>
-        </w:rPr>
-        <w:t>Clinical records will remain behind NHS firewall;</w:t>
-      </w:r>
-      <w:r>
-        <w:rPr>
-          <w:rFonts w:ascii="Calibri" w:hAnsi="Calibri"/>
-          <w:color w:val="auto"/>
-        </w:rPr>
-        <w:t xml:space="preserve"> </w:t>
-      </w:r>
-      <w:r>
-        <w:rPr>
-          <w:rFonts w:ascii="Calibri" w:hAnsi="Calibri"/>
-          <w:color w:val="auto"/>
-        </w:rPr>
-        <w:t>prudent</w:t>
-      </w:r>
-      <w:r>
-        <w:rPr>
-          <w:rFonts w:ascii="Calibri" w:hAnsi="Calibri"/>
-          <w:color w:val="auto"/>
-        </w:rPr>
-        <w:t xml:space="preserve"> disclosure of results will be considered;</w:t>
-      </w:r>
-      <w:r>
-        <w:rPr>
-          <w:rFonts w:ascii="Calibri" w:hAnsi="Calibri"/>
-          <w:color w:val="auto"/>
-        </w:rPr>
-        <w:t xml:space="preserve"> </w:t>
-      </w:r>
-      <w:r>
-        <w:rPr>
-          <w:rFonts w:ascii="Calibri" w:hAnsi="Calibri"/>
-          <w:color w:val="auto"/>
-        </w:rPr>
-        <w:t>Individual hospitals and clinicians will not be identified;</w:t>
+        <w:t xml:space="preserve">ised anonymization and privacy protecting processes to ensure the data coming into SAIL is protected. </w:t>
       </w:r>
     </w:p>
     <w:p>
@@ -7944,7 +7451,7 @@
         <w:noProof/>
       </w:rPr>
       <w:drawing>
-        <wp:inline distT="0" distB="0" distL="0" distR="0">
+        <wp:inline distT="0" distB="0" distL="0" distR="0" wp14:anchorId="57218718" wp14:editId="3C48983C">
           <wp:extent cx="948690" cy="374015"/>
           <wp:effectExtent l="0" t="0" r="3810" b="6985"/>
           <wp:docPr id="4" name="Picture 4"/>
@@ -8004,7 +7511,7 @@
       <mc:AlternateContent>
         <mc:Choice Requires="wps">
           <w:drawing>
-            <wp:anchor distT="0" distB="0" distL="114300" distR="114300" simplePos="0" relativeHeight="251658240" behindDoc="0" locked="0" layoutInCell="1" allowOverlap="1" wp14:anchorId="21A6949D">
+            <wp:anchor distT="0" distB="0" distL="114300" distR="114300" simplePos="0" relativeHeight="251658240" behindDoc="0" locked="0" layoutInCell="1" allowOverlap="1" wp14:anchorId="4804FA95" wp14:editId="020DF63B">
               <wp:simplePos x="0" y="0"/>
               <wp:positionH relativeFrom="column">
                 <wp:posOffset>-577215</wp:posOffset>
@@ -8100,7 +7607,7 @@
         </mc:Choice>
         <mc:Fallback>
           <w:pict>
-            <v:shapetype w14:anchorId="21A6949D" id="_x0000_t202" coordsize="21600,21600" o:spt="202" path="m,l,21600r21600,l21600,xe">
+            <v:shapetype w14:anchorId="4804FA95" id="_x0000_t202" coordsize="21600,21600" o:spt="202" path="m,l,21600r21600,l21600,xe">
               <v:stroke joinstyle="miter"/>
               <v:path gradientshapeok="t" o:connecttype="rect"/>
             </v:shapetype>
@@ -8903,6 +8410,7 @@
     <w:lsdException w:name="HTML Sample" w:semiHidden="1" w:unhideWhenUsed="1"/>
     <w:lsdException w:name="HTML Typewriter" w:semiHidden="1" w:unhideWhenUsed="1"/>
     <w:lsdException w:name="HTML Variable" w:semiHidden="1" w:unhideWhenUsed="1"/>
+    <w:lsdException w:name="Normal Table" w:semiHidden="1" w:unhideWhenUsed="1"/>
     <w:lsdException w:name="annotation subject" w:semiHidden="1" w:unhideWhenUsed="1"/>
     <w:lsdException w:name="No List" w:semiHidden="1" w:unhideWhenUsed="1"/>
     <w:lsdException w:name="Outline List 1" w:semiHidden="1" w:unhideWhenUsed="1"/>
@@ -8946,8 +8454,10 @@
     <w:lsdException w:name="Table Elegant" w:semiHidden="1" w:unhideWhenUsed="1"/>
     <w:lsdException w:name="Table Professional" w:semiHidden="1" w:unhideWhenUsed="1"/>
     <w:lsdException w:name="Table Subtle 1" w:semiHidden="1" w:unhideWhenUsed="1"/>
+    <w:lsdException w:name="Table Subtle 2" w:semiHidden="1" w:unhideWhenUsed="1"/>
     <w:lsdException w:name="Table Web 1" w:semiHidden="1" w:unhideWhenUsed="1"/>
     <w:lsdException w:name="Table Web 2" w:semiHidden="1" w:unhideWhenUsed="1"/>
+    <w:lsdException w:name="Table Web 3" w:semiHidden="1" w:unhideWhenUsed="1"/>
     <w:lsdException w:name="Balloon Text" w:semiHidden="1" w:unhideWhenUsed="1"/>
     <w:lsdException w:name="Table Theme" w:semiHidden="1" w:unhideWhenUsed="1"/>
     <w:lsdException w:name="Placeholder Text" w:semiHidden="1" w:uiPriority="99"/>
@@ -9745,7 +9255,7 @@
 </file>
 
 <file path=customXml/itemProps1.xml><?xml version="1.0" encoding="utf-8"?>
-<ds:datastoreItem xmlns:ds="http://schemas.openxmlformats.org/officeDocument/2006/customXml" ds:itemID="{E44C4524-1E3E-4EF5-BA80-7CB1C5816141}">
+<ds:datastoreItem xmlns:ds="http://schemas.openxmlformats.org/officeDocument/2006/customXml" ds:itemID="{6158BA32-0E75-4993-A0F0-EC7E8D02DFC0}">
   <ds:schemaRefs>
     <ds:schemaRef ds:uri="http://schemas.openxmlformats.org/officeDocument/2006/bibliography"/>
   </ds:schemaRefs>

</xml_diff>